<commit_message>
report continued, 2 pages completed
</commit_message>
<xml_diff>
--- a/CW2/fw17231 report plan.docx
+++ b/CW2/fw17231 report plan.docx
@@ -19,61 +19,253 @@
         </w:rPr>
         <w:t>Introduction</w:t>
       </w:r>
+    </w:p>
+    <w:p>
+      <w:pPr>
+        <w:pStyle w:val="ListParagraph"/>
+        <w:numPr>
+          <w:ilvl w:val="1"/>
+          <w:numId w:val="1"/>
+        </w:numPr>
+        <w:rPr>
+          <w:highlight w:val="green"/>
+        </w:rPr>
+      </w:pPr>
+      <w:r>
+        <w:rPr>
+          <w:highlight w:val="green"/>
+        </w:rPr>
+        <w:t>What I set out to do</w:t>
+      </w:r>
+    </w:p>
+    <w:p>
+      <w:pPr>
+        <w:pStyle w:val="ListParagraph"/>
+        <w:numPr>
+          <w:ilvl w:val="1"/>
+          <w:numId w:val="1"/>
+        </w:numPr>
+        <w:rPr>
+          <w:highlight w:val="green"/>
+        </w:rPr>
+      </w:pPr>
+      <w:r>
+        <w:rPr>
+          <w:highlight w:val="green"/>
+        </w:rPr>
+        <w:t>What I achieved</w:t>
+      </w:r>
+    </w:p>
+    <w:p>
+      <w:pPr>
+        <w:pStyle w:val="ListParagraph"/>
+        <w:numPr>
+          <w:ilvl w:val="1"/>
+          <w:numId w:val="1"/>
+        </w:numPr>
+        <w:rPr>
+          <w:highlight w:val="green"/>
+        </w:rPr>
+      </w:pPr>
+      <w:r>
+        <w:rPr>
+          <w:highlight w:val="green"/>
+        </w:rPr>
+        <w:t>What I will talk about in report</w:t>
+      </w:r>
+    </w:p>
+    <w:p>
+      <w:pPr>
+        <w:pStyle w:val="ListParagraph"/>
+        <w:numPr>
+          <w:ilvl w:val="0"/>
+          <w:numId w:val="1"/>
+        </w:numPr>
+        <w:rPr>
+          <w:highlight w:val="green"/>
+        </w:rPr>
+      </w:pPr>
+      <w:r>
+        <w:rPr>
+          <w:highlight w:val="green"/>
+        </w:rPr>
+        <w:t>How I implemented my MPI</w:t>
+      </w:r>
+    </w:p>
+    <w:p>
+      <w:pPr>
+        <w:pStyle w:val="ListParagraph"/>
+        <w:numPr>
+          <w:ilvl w:val="1"/>
+          <w:numId w:val="1"/>
+        </w:numPr>
+        <w:rPr>
+          <w:highlight w:val="green"/>
+        </w:rPr>
+      </w:pPr>
+      <w:r>
+        <w:rPr>
+          <w:highlight w:val="green"/>
+        </w:rPr>
+        <w:t>SPMD: Single Program, Multiple Data • Independent processors run the same program. • Not running in lock step like SIMD. • MPI programming falls into this model.</w:t>
+      </w:r>
+    </w:p>
+    <w:p>
+      <w:pPr>
+        <w:pStyle w:val="ListParagraph"/>
+        <w:numPr>
+          <w:ilvl w:val="1"/>
+          <w:numId w:val="1"/>
+        </w:numPr>
+        <w:rPr>
+          <w:highlight w:val="green"/>
+        </w:rPr>
+      </w:pPr>
+      <w:r>
+        <w:rPr>
+          <w:highlight w:val="green"/>
+        </w:rPr>
+        <w:t>MPI = message passing interface – specification for library interface for passing messages between processes</w:t>
+      </w:r>
+    </w:p>
+    <w:p>
+      <w:pPr>
+        <w:pStyle w:val="ListParagraph"/>
+        <w:numPr>
+          <w:ilvl w:val="1"/>
+          <w:numId w:val="1"/>
+        </w:numPr>
+        <w:rPr>
+          <w:highlight w:val="green"/>
+        </w:rPr>
+      </w:pPr>
+      <w:r>
+        <w:rPr>
+          <w:highlight w:val="green"/>
+        </w:rPr>
+        <w:t>Intel compiler on bcp4 has MPI integrated</w:t>
+      </w:r>
+    </w:p>
+    <w:p>
+      <w:pPr>
+        <w:pStyle w:val="ListParagraph"/>
+        <w:numPr>
+          <w:ilvl w:val="1"/>
+          <w:numId w:val="1"/>
+        </w:numPr>
+        <w:rPr>
+          <w:highlight w:val="green"/>
+        </w:rPr>
+      </w:pPr>
+      <w:r>
+        <w:rPr>
+          <w:highlight w:val="green"/>
+        </w:rPr>
+        <w:t>Each process has its own memory space, with each process running the same code</w:t>
+      </w:r>
+    </w:p>
+    <w:p>
+      <w:pPr>
+        <w:pStyle w:val="ListParagraph"/>
+        <w:numPr>
+          <w:ilvl w:val="1"/>
+          <w:numId w:val="1"/>
+        </w:numPr>
+        <w:rPr>
+          <w:highlight w:val="green"/>
+        </w:rPr>
+      </w:pPr>
+      <w:r>
+        <w:rPr>
+          <w:highlight w:val="green"/>
+        </w:rPr>
+        <w:t>Code will run redundantly unless we share work between processes manually</w:t>
+      </w:r>
+    </w:p>
+    <w:p>
+      <w:pPr>
+        <w:pStyle w:val="ListParagraph"/>
+        <w:numPr>
+          <w:ilvl w:val="1"/>
+          <w:numId w:val="1"/>
+        </w:numPr>
+        <w:rPr>
+          <w:highlight w:val="green"/>
+        </w:rPr>
+      </w:pPr>
+      <w:r>
+        <w:rPr>
+          <w:highlight w:val="green"/>
+        </w:rPr>
+        <w:t>How avoided deadlock</w:t>
+      </w:r>
+    </w:p>
+    <w:p>
+      <w:pPr>
+        <w:pStyle w:val="ListParagraph"/>
+        <w:numPr>
+          <w:ilvl w:val="0"/>
+          <w:numId w:val="1"/>
+        </w:numPr>
+        <w:rPr>
+          <w:highlight w:val="green"/>
+        </w:rPr>
+      </w:pPr>
+      <w:r>
+        <w:rPr>
+          <w:highlight w:val="green"/>
+        </w:rPr>
+        <w:t>Halo exchanges performance</w:t>
+      </w:r>
+    </w:p>
+    <w:p>
+      <w:pPr>
+        <w:pStyle w:val="ListParagraph"/>
+        <w:numPr>
+          <w:ilvl w:val="1"/>
+          <w:numId w:val="1"/>
+        </w:numPr>
+        <w:rPr>
+          <w:highlight w:val="green"/>
+        </w:rPr>
+      </w:pPr>
       <w:bookmarkStart w:id="0" w:name="_GoBack"/>
       <w:bookmarkEnd w:id="0"/>
-    </w:p>
-    <w:p>
-      <w:pPr>
-        <w:pStyle w:val="ListParagraph"/>
-        <w:numPr>
-          <w:ilvl w:val="1"/>
-          <w:numId w:val="1"/>
-        </w:numPr>
-        <w:rPr>
-          <w:highlight w:val="green"/>
-        </w:rPr>
-      </w:pPr>
-      <w:r>
-        <w:rPr>
-          <w:highlight w:val="green"/>
-        </w:rPr>
-        <w:t>What I set out to do</w:t>
-      </w:r>
-    </w:p>
-    <w:p>
-      <w:pPr>
-        <w:pStyle w:val="ListParagraph"/>
-        <w:numPr>
-          <w:ilvl w:val="1"/>
-          <w:numId w:val="1"/>
-        </w:numPr>
-        <w:rPr>
-          <w:highlight w:val="green"/>
-        </w:rPr>
-      </w:pPr>
-      <w:r>
-        <w:rPr>
-          <w:highlight w:val="green"/>
-        </w:rPr>
-        <w:t>What I achieved</w:t>
-      </w:r>
-    </w:p>
-    <w:p>
-      <w:pPr>
-        <w:pStyle w:val="ListParagraph"/>
-        <w:numPr>
-          <w:ilvl w:val="1"/>
-          <w:numId w:val="1"/>
-        </w:numPr>
-        <w:rPr>
-          <w:highlight w:val="green"/>
-        </w:rPr>
-      </w:pPr>
-      <w:r>
-        <w:rPr>
-          <w:highlight w:val="green"/>
-        </w:rPr>
-        <w:t>What I will talk about in report</w:t>
+      <w:r>
+        <w:rPr>
+          <w:highlight w:val="green"/>
+        </w:rPr>
+        <w:t>Affects</w:t>
+      </w:r>
+      <w:r>
+        <w:rPr>
+          <w:highlight w:val="green"/>
+        </w:rPr>
+        <w:t>/limits</w:t>
+      </w:r>
+      <w:r>
+        <w:rPr>
+          <w:highlight w:val="green"/>
+        </w:rPr>
+        <w:t xml:space="preserve"> 1024 most</w:t>
+      </w:r>
+    </w:p>
+    <w:p>
+      <w:pPr>
+        <w:pStyle w:val="ListParagraph"/>
+        <w:numPr>
+          <w:ilvl w:val="1"/>
+          <w:numId w:val="1"/>
+        </w:numPr>
+        <w:rPr>
+          <w:highlight w:val="green"/>
+        </w:rPr>
+      </w:pPr>
+      <w:r>
+        <w:rPr>
+          <w:highlight w:val="green"/>
+        </w:rPr>
+        <w:t>Explain increase in exchange time as number of cores used increases</w:t>
       </w:r>
     </w:p>
     <w:p>
@@ -85,147 +277,6 @@
         </w:numPr>
       </w:pPr>
       <w:r>
-        <w:t>How I implemented my MPI</w:t>
-      </w:r>
-    </w:p>
-    <w:p>
-      <w:pPr>
-        <w:pStyle w:val="ListParagraph"/>
-        <w:numPr>
-          <w:ilvl w:val="1"/>
-          <w:numId w:val="1"/>
-        </w:numPr>
-      </w:pPr>
-      <w:r>
-        <w:t>SPMD: Single Program, Multiple Data • Independent processors run the same program. • Not running in lock step like SIMD. • MPI programming falls into this model.</w:t>
-      </w:r>
-    </w:p>
-    <w:p>
-      <w:pPr>
-        <w:pStyle w:val="ListParagraph"/>
-        <w:numPr>
-          <w:ilvl w:val="1"/>
-          <w:numId w:val="1"/>
-        </w:numPr>
-      </w:pPr>
-      <w:r>
-        <w:t>MPI = message passing interface – specification for library interface for passing messages between processes</w:t>
-      </w:r>
-    </w:p>
-    <w:p>
-      <w:pPr>
-        <w:pStyle w:val="ListParagraph"/>
-        <w:numPr>
-          <w:ilvl w:val="1"/>
-          <w:numId w:val="1"/>
-        </w:numPr>
-      </w:pPr>
-      <w:r>
-        <w:t>Intel compiler on bcp4 has MPI integrated</w:t>
-      </w:r>
-    </w:p>
-    <w:p>
-      <w:pPr>
-        <w:pStyle w:val="ListParagraph"/>
-        <w:numPr>
-          <w:ilvl w:val="1"/>
-          <w:numId w:val="1"/>
-        </w:numPr>
-      </w:pPr>
-      <w:r>
-        <w:t>Each process has its own memory space, with each process running the same code</w:t>
-      </w:r>
-    </w:p>
-    <w:p>
-      <w:pPr>
-        <w:pStyle w:val="ListParagraph"/>
-        <w:numPr>
-          <w:ilvl w:val="1"/>
-          <w:numId w:val="1"/>
-        </w:numPr>
-      </w:pPr>
-      <w:r>
-        <w:t>Code will run redundantly unless we share work between processes manually</w:t>
-      </w:r>
-    </w:p>
-    <w:p>
-      <w:pPr>
-        <w:pStyle w:val="ListParagraph"/>
-        <w:numPr>
-          <w:ilvl w:val="1"/>
-          <w:numId w:val="1"/>
-        </w:numPr>
-      </w:pPr>
-      <w:r>
-        <w:t>How avoided deadlock</w:t>
-      </w:r>
-    </w:p>
-    <w:p>
-      <w:pPr>
-        <w:pStyle w:val="ListParagraph"/>
-        <w:numPr>
-          <w:ilvl w:val="0"/>
-          <w:numId w:val="1"/>
-        </w:numPr>
-      </w:pPr>
-      <w:r>
-        <w:t>Halo exchanges performance</w:t>
-      </w:r>
-    </w:p>
-    <w:p>
-      <w:pPr>
-        <w:pStyle w:val="ListParagraph"/>
-        <w:numPr>
-          <w:ilvl w:val="1"/>
-          <w:numId w:val="1"/>
-        </w:numPr>
-      </w:pPr>
-      <w:r>
-        <w:t>Affects</w:t>
-      </w:r>
-      <w:r>
-        <w:t>/limits</w:t>
-      </w:r>
-      <w:r>
-        <w:t xml:space="preserve"> 1024 most</w:t>
-      </w:r>
-    </w:p>
-    <w:p>
-      <w:pPr>
-        <w:pStyle w:val="ListParagraph"/>
-        <w:numPr>
-          <w:ilvl w:val="1"/>
-          <w:numId w:val="1"/>
-        </w:numPr>
-      </w:pPr>
-      <w:r>
-        <w:t>Explain increase in exchange time as number of cores used increases</w:t>
-      </w:r>
-    </w:p>
-    <w:p>
-      <w:pPr>
-        <w:pStyle w:val="ListParagraph"/>
-        <w:numPr>
-          <w:ilvl w:val="1"/>
-          <w:numId w:val="1"/>
-        </w:numPr>
-      </w:pPr>
-      <w:r>
-        <w:t>Comparison of halo exchanges over 1 and 2 nodes</w:t>
-      </w:r>
-      <w:r>
-        <w:t xml:space="preserve"> for less than 29 cores</w:t>
-      </w:r>
-    </w:p>
-    <w:p>
-      <w:pPr>
-        <w:pStyle w:val="ListParagraph"/>
-        <w:numPr>
-          <w:ilvl w:val="0"/>
-          <w:numId w:val="1"/>
-        </w:numPr>
-      </w:pPr>
-      <w:r>
         <w:t>MPI scalability (look at lecture 1)</w:t>
       </w:r>
     </w:p>
@@ -251,6 +302,18 @@
       </w:pPr>
       <w:r>
         <w:t>1 node vs 2 nodes</w:t>
+      </w:r>
+    </w:p>
+    <w:p>
+      <w:pPr>
+        <w:pStyle w:val="ListParagraph"/>
+        <w:numPr>
+          <w:ilvl w:val="2"/>
+          <w:numId w:val="1"/>
+        </w:numPr>
+      </w:pPr>
+      <w:r>
+        <w:t>2 nodes faster as have more cache available, therefore more memory bandwidth</w:t>
       </w:r>
     </w:p>
     <w:p>
@@ -360,7 +423,17 @@
         </w:numPr>
       </w:pPr>
       <w:r>
-        <w:t>workload per processor get smaller and suddenly fits into cache, and so rapid speed up occurs (super linear speedup)</w:t>
+        <w:t xml:space="preserve">workload per processor get smaller and </w:t>
+      </w:r>
+      <w:r>
+        <w:rPr>
+          <w:b/>
+          <w:bCs/>
+        </w:rPr>
+        <w:t>suddenly fits into cache</w:t>
+      </w:r>
+      <w:r>
+        <w:t>, and so rapid speed up occurs (super linear speedup)</w:t>
       </w:r>
     </w:p>
     <w:p>
@@ -492,6 +565,9 @@
       <w:r>
         <w:t xml:space="preserve"> = </w:t>
       </w:r>
+      <w:r>
+        <w:t>1/(0.245+(0.755/56)) = 3.87X</w:t>
+      </w:r>
     </w:p>
     <w:p>
       <w:pPr>
@@ -555,6 +631,9 @@
       <w:r>
         <w:t xml:space="preserve">Possible speedup 4096 = </w:t>
       </w:r>
+      <w:r>
+        <w:t>1/(0.107+(0.893/56)) = 8.13X</w:t>
+      </w:r>
     </w:p>
     <w:p>
       <w:pPr>
@@ -577,6 +656,7 @@
         </w:numPr>
       </w:pPr>
       <w:r>
+        <w:lastRenderedPageBreak/>
         <w:t>Total serial program time 8000 = 12.486613</w:t>
       </w:r>
     </w:p>
@@ -589,7 +669,6 @@
         </w:numPr>
       </w:pPr>
       <w:r>
-        <w:lastRenderedPageBreak/>
         <w:t>Stencil function time 8000 = 11.162575</w:t>
       </w:r>
     </w:p>
@@ -619,6 +698,9 @@
       <w:r>
         <w:t xml:space="preserve">Possible speedup 8000 = </w:t>
       </w:r>
+      <w:r>
+        <w:t>1/(0.106+(0.894/56)) = 8.199</w:t>
+      </w:r>
     </w:p>
     <w:p>
       <w:pPr>
@@ -696,7 +778,7 @@
       <w:pPr>
         <w:pStyle w:val="ListParagraph"/>
         <w:numPr>
-          <w:ilvl w:val="0"/>
+          <w:ilvl w:val="1"/>
           <w:numId w:val="1"/>
         </w:numPr>
       </w:pPr>

</xml_diff>